<commit_message>
update Supplemental materials for publication
</commit_message>
<xml_diff>
--- a/Supplemental Materials/Supplemental Material.docx
+++ b/Supplemental Materials/Supplemental Material.docx
@@ -411,7 +411,7 @@
           <w:shd w:val="clear" w:color="auto" w:fill="FFFFFF"/>
           <w:lang w:val="en-GB"/>
         </w:rPr>
-        <w:t xml:space="preserve">University of Bonn, Institute of Nutritional and Food Sciences, Chair of Food Chemistry - Department Fast GC, </w:t>
+        <w:t xml:space="preserve">University of Bonn, Institute of Nutritional and Food Sciences, Food Chemistry, </w:t>
       </w:r>
       <w:proofErr w:type="spellStart"/>
       <w:r>
@@ -470,12 +470,14 @@
       <w:pPr>
         <w:rPr>
           <w:rFonts w:cstheme="minorHAnsi"/>
+          <w:lang w:val="en-GB"/>
         </w:rPr>
       </w:pPr>
       <w:r>
         <w:rPr>
           <w:rFonts w:cstheme="minorHAnsi"/>
           <w:vertAlign w:val="superscript"/>
+          <w:lang w:val="en-GB"/>
         </w:rPr>
         <w:t xml:space="preserve">3 </w:t>
       </w:r>
@@ -483,18 +485,21 @@
       <w:r>
         <w:rPr>
           <w:rFonts w:cstheme="minorHAnsi"/>
+          <w:lang w:val="en-GB"/>
         </w:rPr>
         <w:t>Hyper</w:t>
       </w:r>
       <w:r>
         <w:rPr>
           <w:rFonts w:cstheme="minorHAnsi"/>
+          <w:lang w:val="en-GB"/>
         </w:rPr>
         <w:t>C</w:t>
       </w:r>
       <w:r>
         <w:rPr>
           <w:rFonts w:cstheme="minorHAnsi"/>
+          <w:lang w:val="en-GB"/>
         </w:rPr>
         <w:t>hrom</w:t>
       </w:r>
@@ -502,6 +507,7 @@
       <w:r>
         <w:rPr>
           <w:rFonts w:cstheme="minorHAnsi"/>
+          <w:lang w:val="en-GB"/>
         </w:rPr>
         <w:t xml:space="preserve"> GmbH Germany, </w:t>
       </w:r>
@@ -509,6 +515,7 @@
       <w:r>
         <w:rPr>
           <w:rFonts w:cstheme="minorHAnsi"/>
+          <w:lang w:val="en-GB"/>
         </w:rPr>
         <w:t>Endenicher</w:t>
       </w:r>
@@ -516,20 +523,16 @@
       <w:r>
         <w:rPr>
           <w:rFonts w:cstheme="minorHAnsi"/>
+          <w:lang w:val="en-GB"/>
         </w:rPr>
         <w:t xml:space="preserve"> Allee 11 -13, 53115, Bonn</w:t>
       </w:r>
       <w:r>
         <w:rPr>
           <w:rFonts w:cstheme="minorHAnsi"/>
-        </w:rPr>
-        <w:t>, Ge</w:t>
-      </w:r>
-      <w:r>
-        <w:rPr>
-          <w:rFonts w:cstheme="minorHAnsi"/>
-        </w:rPr>
-        <w:t>rmany</w:t>
+          <w:lang w:val="en-GB"/>
+        </w:rPr>
+        <w:t>, Germany</w:t>
       </w:r>
     </w:p>
     <w:p>
@@ -545,6 +548,13 @@
           <w:rFonts w:cstheme="minorHAnsi"/>
           <w:lang w:val="en-GB"/>
         </w:rPr>
+        <w:t>*</w:t>
+      </w:r>
+      <w:r>
+        <w:rPr>
+          <w:rFonts w:cstheme="minorHAnsi"/>
+          <w:lang w:val="en-GB"/>
+        </w:rPr>
         <w:t xml:space="preserve">Corresponding author: </w:t>
       </w:r>
       <w:r>
@@ -591,12 +601,13 @@
           <w:lang w:val="en-GB"/>
         </w:rPr>
       </w:pPr>
-      <w:proofErr w:type="spellStart"/>
-      <w:r>
+      <w:r>
+        <w:rPr>
+          <w:lang w:val="en-GB"/>
+        </w:rPr>
         <w:lastRenderedPageBreak/>
         <w:t>Introduction</w:t>
       </w:r>
-      <w:proofErr w:type="spellEnd"/>
       <w:r>
         <w:rPr>
           <w:shd w:val="clear" w:color="auto" w:fill="FFFFFF"/>
@@ -816,8 +827,6 @@
         </w:rPr>
         <w:t>d</w:t>
       </w:r>
-      <w:bookmarkStart w:id="2" w:name="_GoBack"/>
-      <w:bookmarkEnd w:id="2"/>
       <w:r>
         <w:rPr>
           <w:lang w:val="en-GB"/>
@@ -848,7 +857,7 @@
           <w:u w:val="single"/>
           <w:lang w:val="en-GB"/>
         </w:rPr>
-        <w:t>2</w:t>
+        <w:t>3</w:t>
       </w:r>
       <w:r>
         <w:rPr>
@@ -861,13 +870,7 @@
         <w:rPr>
           <w:lang w:val="en-GB"/>
         </w:rPr>
-        <w:t xml:space="preserve"> 3D plot of the ABC parameters </w:t>
-      </w:r>
-      <w:r>
-        <w:rPr>
-          <w:lang w:val="en-GB"/>
-        </w:rPr>
-        <w:t>compound category</w:t>
+        <w:t xml:space="preserve"> 3D plot of the ABC parameters compound category</w:t>
       </w:r>
     </w:p>
     <w:p>
@@ -893,7 +896,7 @@
           <w:u w:val="single"/>
           <w:lang w:val="en-GB"/>
         </w:rPr>
-        <w:t>2</w:t>
+        <w:t>4</w:t>
       </w:r>
       <w:r>
         <w:rPr>
@@ -932,7 +935,7 @@
           <w:u w:val="single"/>
           <w:lang w:val="en-GB"/>
         </w:rPr>
-        <w:t>4</w:t>
+        <w:t>5</w:t>
       </w:r>
       <w:r>
         <w:rPr>
@@ -997,6 +1000,61 @@
           <w:lang w:val="en-GB"/>
         </w:rPr>
       </w:pPr>
+    </w:p>
+    <w:p>
+      <w:pPr>
+        <w:pStyle w:val="berschrift1"/>
+        <w:rPr>
+          <w:lang w:val="en-GB"/>
+        </w:rPr>
+      </w:pPr>
+      <m:oMath>
+        <m:r>
+          <m:rPr>
+            <m:sty m:val="p"/>
+          </m:rPr>
+          <w:rPr>
+            <w:rFonts w:ascii="Cambria Math" w:hAnsi="Cambria Math"/>
+            <w:lang w:val="en-GB"/>
+          </w:rPr>
+          <m:t>ln</m:t>
+        </m:r>
+        <m:r>
+          <w:rPr>
+            <w:rFonts w:ascii="Cambria Math" w:hAnsi="Cambria Math"/>
+            <w:lang w:val="en-GB"/>
+          </w:rPr>
+          <m:t xml:space="preserve"> k</m:t>
+        </m:r>
+      </m:oMath>
+      <w:r>
+        <w:rPr>
+          <w:lang w:val="en-GB"/>
+        </w:rPr>
+        <w:t xml:space="preserve"> Values of Measurements</w:t>
+      </w:r>
+    </w:p>
+    <w:p>
+      <w:pPr>
+        <w:rPr>
+          <w:lang w:val="en-GB"/>
+        </w:rPr>
+      </w:pPr>
+      <w:r>
+        <w:rPr>
+          <w:lang w:val="en-GB"/>
+        </w:rPr>
+        <w:t xml:space="preserve">The ln k values of all measured compounds can be found at </w:t>
+      </w:r>
+      <w:hyperlink r:id="rId7" w:history="1">
+        <w:r>
+          <w:rPr>
+            <w:rStyle w:val="Hyperlink"/>
+            <w:lang w:val="en-GB"/>
+          </w:rPr>
+          <w:t>https://github.com/JanLeppert/RetentionData/tree/main/Databases/Measurements</w:t>
+        </w:r>
+      </w:hyperlink>
     </w:p>
     <w:p>
       <w:pPr>
@@ -1049,7 +1107,7 @@
           <w:lang w:val="en-GB"/>
         </w:rPr>
         <w:drawing>
-          <wp:inline distT="0" distB="0" distL="0" distR="0" wp14:anchorId="545AD171" wp14:editId="3B21C7B9">
+          <wp:inline distT="0" distB="0" distL="0" distR="0" wp14:anchorId="1D868972" wp14:editId="4D538F50">
             <wp:extent cx="5572125" cy="3714750"/>
             <wp:effectExtent l="0" t="0" r="9525" b="0"/>
             <wp:docPr id="2" name="Grafik 2"/>
@@ -1064,13 +1122,13 @@
                     <pic:cNvPicPr/>
                   </pic:nvPicPr>
                   <pic:blipFill>
-                    <a:blip r:embed="rId7">
+                    <a:blip r:embed="rId8">
                       <a:extLst>
                         <a:ext uri="{28A0092B-C50C-407E-A947-70E740481C1C}">
                           <a14:useLocalDpi xmlns:a14="http://schemas.microsoft.com/office/drawing/2010/main" val="0"/>
                         </a:ext>
                         <a:ext uri="{96DAC541-7B7A-43D3-8B79-37D633B846F1}">
-                          <asvg:svgBlip xmlns:asvg="http://schemas.microsoft.com/office/drawing/2016/SVG/main" r:embed="rId8"/>
+                          <asvg:svgBlip xmlns:asvg="http://schemas.microsoft.com/office/drawing/2016/SVG/main" r:embed="rId9"/>
                         </a:ext>
                       </a:extLst>
                     </a:blip>
@@ -1233,45 +1291,6 @@
     </w:p>
     <w:p>
       <w:pPr>
-        <w:rPr>
-          <w:rFonts w:ascii="Lucida Sans Typewriter" w:hAnsi="Lucida Sans Typewriter"/>
-          <w:noProof/>
-          <w:color w:val="404040"/>
-          <w:sz w:val="19"/>
-          <w:szCs w:val="19"/>
-          <w:shd w:val="clear" w:color="auto" w:fill="FFFFFF"/>
-          <w:lang w:val="en-GB"/>
-        </w:rPr>
-      </w:pPr>
-    </w:p>
-    <w:p>
-      <w:pPr>
-        <w:rPr>
-          <w:rFonts w:ascii="Lucida Sans Typewriter" w:hAnsi="Lucida Sans Typewriter"/>
-          <w:noProof/>
-          <w:color w:val="404040"/>
-          <w:sz w:val="19"/>
-          <w:szCs w:val="19"/>
-          <w:shd w:val="clear" w:color="auto" w:fill="FFFFFF"/>
-          <w:lang w:val="en-GB"/>
-        </w:rPr>
-      </w:pPr>
-    </w:p>
-    <w:p>
-      <w:pPr>
-        <w:rPr>
-          <w:rFonts w:ascii="Lucida Sans Typewriter" w:hAnsi="Lucida Sans Typewriter"/>
-          <w:noProof/>
-          <w:color w:val="404040"/>
-          <w:sz w:val="19"/>
-          <w:szCs w:val="19"/>
-          <w:shd w:val="clear" w:color="auto" w:fill="FFFFFF"/>
-          <w:lang w:val="en-GB"/>
-        </w:rPr>
-      </w:pPr>
-    </w:p>
-    <w:p>
-      <w:pPr>
         <w:pStyle w:val="berschrift1"/>
         <w:rPr>
           <w:shd w:val="clear" w:color="auto" w:fill="FFFFFF"/>
@@ -1384,7 +1403,25 @@
           <w:shd w:val="clear" w:color="auto" w:fill="FFFFFF"/>
           <w:lang w:val="en-GB"/>
         </w:rPr>
-        <w:t xml:space="preserve"> = 0.9999869043312775) </w:t>
+        <w:t xml:space="preserve"> = </w:t>
+      </w:r>
+      <w:r>
+        <w:rPr>
+          <w:rFonts w:cstheme="minorHAnsi"/>
+          <w:color w:val="404040"/>
+          <w:shd w:val="clear" w:color="auto" w:fill="FFFFFF"/>
+          <w:lang w:val="en-GB"/>
+        </w:rPr>
+        <w:t>0.9999871043651598</w:t>
+      </w:r>
+      <w:r>
+        <w:rPr>
+          <w:rFonts w:cstheme="minorHAnsi"/>
+          <w:color w:val="404040"/>
+          <w:shd w:val="clear" w:color="auto" w:fill="FFFFFF"/>
+          <w:lang w:val="en-GB"/>
+        </w:rPr>
+        <w:t xml:space="preserve">) </w:t>
       </w:r>
     </w:p>
     <w:p>
@@ -1517,7 +1554,23 @@
                 <w:color w:val="404040"/>
                 <w:shd w:val="clear" w:color="auto" w:fill="FFFFFF"/>
               </w:rPr>
-              <w:t xml:space="preserve">-44.6158 </w:t>
+              <w:t>-</w:t>
+            </w:r>
+            <w:r>
+              <w:rPr>
+                <w:rFonts w:cstheme="minorHAnsi"/>
+                <w:color w:val="404040"/>
+                <w:shd w:val="clear" w:color="auto" w:fill="FFFFFF"/>
+              </w:rPr>
+              <w:t>35.9871</w:t>
+            </w:r>
+            <w:r>
+              <w:rPr>
+                <w:rFonts w:cstheme="minorHAnsi"/>
+                <w:color w:val="404040"/>
+                <w:shd w:val="clear" w:color="auto" w:fill="FFFFFF"/>
+              </w:rPr>
+              <w:t xml:space="preserve"> </w:t>
             </w:r>
           </w:p>
         </w:tc>
@@ -1563,7 +1616,7 @@
                 <w:color w:val="404040"/>
                 <w:shd w:val="clear" w:color="auto" w:fill="FFFFFF"/>
               </w:rPr>
-              <w:t xml:space="preserve">5030.39 </w:t>
+              <w:t>4495.83</w:t>
             </w:r>
           </w:p>
         </w:tc>
@@ -1609,7 +1662,15 @@
                 <w:color w:val="404040"/>
                 <w:shd w:val="clear" w:color="auto" w:fill="FFFFFF"/>
               </w:rPr>
-              <w:t xml:space="preserve">5.82951 </w:t>
+              <w:t>4.62894</w:t>
+            </w:r>
+            <w:r>
+              <w:rPr>
+                <w:rFonts w:cstheme="minorHAnsi"/>
+                <w:color w:val="404040"/>
+                <w:shd w:val="clear" w:color="auto" w:fill="FFFFFF"/>
+              </w:rPr>
+              <w:t xml:space="preserve"> </w:t>
             </w:r>
           </w:p>
         </w:tc>
@@ -1703,7 +1764,7 @@
       </w:tblPr>
       <w:tblGrid>
         <w:gridCol w:w="2490"/>
-        <w:gridCol w:w="1162"/>
+        <w:gridCol w:w="1212"/>
       </w:tblGrid>
       <w:tr>
         <w:tc>
@@ -1816,7 +1877,31 @@
                 <w:color w:val="404040"/>
                 <w:shd w:val="clear" w:color="auto" w:fill="FFFFFF"/>
               </w:rPr>
-              <w:t xml:space="preserve">2.53069e7 </w:t>
+              <w:t>2.</w:t>
+            </w:r>
+            <w:r>
+              <w:rPr>
+                <w:rFonts w:cstheme="minorHAnsi"/>
+                <w:color w:val="404040"/>
+                <w:shd w:val="clear" w:color="auto" w:fill="FFFFFF"/>
+              </w:rPr>
+              <w:t>02138</w:t>
+            </w:r>
+            <w:r>
+              <w:rPr>
+                <w:rFonts w:cstheme="minorHAnsi"/>
+                <w:color w:val="404040"/>
+                <w:shd w:val="clear" w:color="auto" w:fill="FFFFFF"/>
+              </w:rPr>
+              <w:t xml:space="preserve"> </w:t>
+            </w:r>
+            <w:r>
+              <w:rPr>
+                <w:rFonts w:cstheme="minorHAnsi"/>
+                <w:color w:val="404040"/>
+                <w:shd w:val="clear" w:color="auto" w:fill="FFFFFF"/>
+              </w:rPr>
+              <w:t xml:space="preserve">e7 </w:t>
             </w:r>
           </w:p>
         </w:tc>
@@ -2326,7 +2411,25 @@
                 <w:shd w:val="clear" w:color="auto" w:fill="FFFFFF"/>
                 <w:lang w:val="en-GB"/>
               </w:rPr>
-              <w:t xml:space="preserve">77.7062 </w:t>
+              <w:t>7</w:t>
+            </w:r>
+            <w:r>
+              <w:rPr>
+                <w:rFonts w:cstheme="minorHAnsi"/>
+                <w:color w:val="404040"/>
+                <w:shd w:val="clear" w:color="auto" w:fill="FFFFFF"/>
+                <w:lang w:val="en-GB"/>
+              </w:rPr>
+              <w:t>8.3826</w:t>
+            </w:r>
+            <w:r>
+              <w:rPr>
+                <w:rFonts w:cstheme="minorHAnsi"/>
+                <w:color w:val="404040"/>
+                <w:shd w:val="clear" w:color="auto" w:fill="FFFFFF"/>
+                <w:lang w:val="en-GB"/>
+              </w:rPr>
+              <w:t xml:space="preserve"> </w:t>
             </w:r>
           </w:p>
         </w:tc>
@@ -2353,7 +2456,43 @@
                 <w:shd w:val="clear" w:color="auto" w:fill="FFFFFF"/>
                 <w:lang w:val="en-GB"/>
               </w:rPr>
-              <w:t xml:space="preserve">-18.3845 </w:t>
+              <w:t>-1</w:t>
+            </w:r>
+            <w:r>
+              <w:rPr>
+                <w:rFonts w:cstheme="minorHAnsi"/>
+                <w:color w:val="404040"/>
+                <w:shd w:val="clear" w:color="auto" w:fill="FFFFFF"/>
+                <w:lang w:val="en-GB"/>
+              </w:rPr>
+              <w:t>1</w:t>
+            </w:r>
+            <w:r>
+              <w:rPr>
+                <w:rFonts w:cstheme="minorHAnsi"/>
+                <w:color w:val="404040"/>
+                <w:shd w:val="clear" w:color="auto" w:fill="FFFFFF"/>
+                <w:lang w:val="en-GB"/>
+              </w:rPr>
+              <w:t>.</w:t>
+            </w:r>
+            <w:r>
+              <w:rPr>
+                <w:rFonts w:cstheme="minorHAnsi"/>
+                <w:color w:val="404040"/>
+                <w:shd w:val="clear" w:color="auto" w:fill="FFFFFF"/>
+                <w:lang w:val="en-GB"/>
+              </w:rPr>
+              <w:t>8578</w:t>
+            </w:r>
+            <w:r>
+              <w:rPr>
+                <w:rFonts w:cstheme="minorHAnsi"/>
+                <w:color w:val="404040"/>
+                <w:shd w:val="clear" w:color="auto" w:fill="FFFFFF"/>
+                <w:lang w:val="en-GB"/>
+              </w:rPr>
+              <w:t xml:space="preserve"> </w:t>
             </w:r>
           </w:p>
         </w:tc>
@@ -2409,7 +2548,25 @@
                 <w:shd w:val="clear" w:color="auto" w:fill="FFFFFF"/>
                 <w:lang w:val="en-GB"/>
               </w:rPr>
-              <w:t xml:space="preserve">4.50909 </w:t>
+              <w:t>4.</w:t>
+            </w:r>
+            <w:r>
+              <w:rPr>
+                <w:rFonts w:cstheme="minorHAnsi"/>
+                <w:color w:val="404040"/>
+                <w:shd w:val="clear" w:color="auto" w:fill="FFFFFF"/>
+                <w:lang w:val="en-GB"/>
+              </w:rPr>
+              <w:t>10909</w:t>
+            </w:r>
+            <w:r>
+              <w:rPr>
+                <w:rFonts w:cstheme="minorHAnsi"/>
+                <w:color w:val="404040"/>
+                <w:shd w:val="clear" w:color="auto" w:fill="FFFFFF"/>
+                <w:lang w:val="en-GB"/>
+              </w:rPr>
+              <w:t xml:space="preserve"> </w:t>
             </w:r>
           </w:p>
         </w:tc>
@@ -2436,7 +2593,25 @@
                 <w:shd w:val="clear" w:color="auto" w:fill="FFFFFF"/>
                 <w:lang w:val="en-GB"/>
               </w:rPr>
-              <w:t xml:space="preserve">0.237877 </w:t>
+              <w:t>0.</w:t>
+            </w:r>
+            <w:r>
+              <w:rPr>
+                <w:rFonts w:cstheme="minorHAnsi"/>
+                <w:color w:val="404040"/>
+                <w:shd w:val="clear" w:color="auto" w:fill="FFFFFF"/>
+                <w:lang w:val="en-GB"/>
+              </w:rPr>
+              <w:t>109094</w:t>
+            </w:r>
+            <w:r>
+              <w:rPr>
+                <w:rFonts w:cstheme="minorHAnsi"/>
+                <w:color w:val="404040"/>
+                <w:shd w:val="clear" w:color="auto" w:fill="FFFFFF"/>
+                <w:lang w:val="en-GB"/>
+              </w:rPr>
+              <w:t xml:space="preserve"> </w:t>
             </w:r>
           </w:p>
         </w:tc>
@@ -2494,7 +2669,34 @@
                 <w:shd w:val="clear" w:color="auto" w:fill="FFFFFF"/>
                 <w:lang w:val="en-GB"/>
               </w:rPr>
-              <w:t xml:space="preserve">36.2117 </w:t>
+              <w:t>27</w:t>
+            </w:r>
+            <w:r>
+              <w:rPr>
+                <w:rFonts w:cstheme="minorHAnsi"/>
+                <w:color w:val="404040"/>
+                <w:shd w:val="clear" w:color="auto" w:fill="FFFFFF"/>
+                <w:lang w:val="en-GB"/>
+              </w:rPr>
+              <w:t>.</w:t>
+            </w:r>
+            <w:r>
+              <w:rPr>
+                <w:rFonts w:cstheme="minorHAnsi"/>
+                <w:color w:val="404040"/>
+                <w:shd w:val="clear" w:color="auto" w:fill="FFFFFF"/>
+                <w:lang w:val="en-GB"/>
+              </w:rPr>
+              <w:t>8943</w:t>
+            </w:r>
+            <w:r>
+              <w:rPr>
+                <w:rFonts w:cstheme="minorHAnsi"/>
+                <w:color w:val="404040"/>
+                <w:shd w:val="clear" w:color="auto" w:fill="FFFFFF"/>
+                <w:lang w:val="en-GB"/>
+              </w:rPr>
+              <w:t xml:space="preserve"> </w:t>
             </w:r>
           </w:p>
         </w:tc>
@@ -2522,7 +2724,43 @@
                 <w:shd w:val="clear" w:color="auto" w:fill="FFFFFF"/>
                 <w:lang w:val="en-GB"/>
               </w:rPr>
-              <w:t xml:space="preserve">39.4215 </w:t>
+              <w:t>3</w:t>
+            </w:r>
+            <w:r>
+              <w:rPr>
+                <w:rFonts w:cstheme="minorHAnsi"/>
+                <w:color w:val="404040"/>
+                <w:shd w:val="clear" w:color="auto" w:fill="FFFFFF"/>
+                <w:lang w:val="en-GB"/>
+              </w:rPr>
+              <w:t>3</w:t>
+            </w:r>
+            <w:r>
+              <w:rPr>
+                <w:rFonts w:cstheme="minorHAnsi"/>
+                <w:color w:val="404040"/>
+                <w:shd w:val="clear" w:color="auto" w:fill="FFFFFF"/>
+                <w:lang w:val="en-GB"/>
+              </w:rPr>
+              <w:t>.</w:t>
+            </w:r>
+            <w:r>
+              <w:rPr>
+                <w:rFonts w:cstheme="minorHAnsi"/>
+                <w:color w:val="404040"/>
+                <w:shd w:val="clear" w:color="auto" w:fill="FFFFFF"/>
+                <w:lang w:val="en-GB"/>
+              </w:rPr>
+              <w:t>3364</w:t>
+            </w:r>
+            <w:r>
+              <w:rPr>
+                <w:rFonts w:cstheme="minorHAnsi"/>
+                <w:color w:val="404040"/>
+                <w:shd w:val="clear" w:color="auto" w:fill="FFFFFF"/>
+                <w:lang w:val="en-GB"/>
+              </w:rPr>
+              <w:t xml:space="preserve"> </w:t>
             </w:r>
           </w:p>
         </w:tc>
@@ -2574,7 +2812,7 @@
       </w:tblPr>
       <w:tblGrid>
         <w:gridCol w:w="2490"/>
-        <w:gridCol w:w="1102"/>
+        <w:gridCol w:w="1053"/>
         <w:gridCol w:w="1053"/>
       </w:tblGrid>
       <w:tr>
@@ -2714,7 +2952,25 @@
                 <w:shd w:val="clear" w:color="auto" w:fill="FFFFFF"/>
                 <w:lang w:val="en-GB"/>
               </w:rPr>
-              <w:t>7369.88</w:t>
+              <w:t>6938</w:t>
+            </w:r>
+            <w:r>
+              <w:rPr>
+                <w:rFonts w:cstheme="minorHAnsi"/>
+                <w:color w:val="404040"/>
+                <w:shd w:val="clear" w:color="auto" w:fill="FFFFFF"/>
+                <w:lang w:val="en-GB"/>
+              </w:rPr>
+              <w:t>.8</w:t>
+            </w:r>
+            <w:r>
+              <w:rPr>
+                <w:rFonts w:cstheme="minorHAnsi"/>
+                <w:color w:val="404040"/>
+                <w:shd w:val="clear" w:color="auto" w:fill="FFFFFF"/>
+                <w:lang w:val="en-GB"/>
+              </w:rPr>
+              <w:t>1</w:t>
             </w:r>
           </w:p>
         </w:tc>
@@ -2741,7 +2997,43 @@
                 <w:shd w:val="clear" w:color="auto" w:fill="FFFFFF"/>
                 <w:lang w:val="en-GB"/>
               </w:rPr>
-              <w:t xml:space="preserve"> 1892.11 </w:t>
+              <w:t xml:space="preserve"> </w:t>
+            </w:r>
+            <w:r>
+              <w:rPr>
+                <w:rFonts w:cstheme="minorHAnsi"/>
+                <w:color w:val="404040"/>
+                <w:shd w:val="clear" w:color="auto" w:fill="FFFFFF"/>
+                <w:lang w:val="en-GB"/>
+              </w:rPr>
+              <w:t>1251</w:t>
+            </w:r>
+            <w:r>
+              <w:rPr>
+                <w:rFonts w:cstheme="minorHAnsi"/>
+                <w:color w:val="404040"/>
+                <w:shd w:val="clear" w:color="auto" w:fill="FFFFFF"/>
+                <w:lang w:val="en-GB"/>
+              </w:rPr>
+              <w:t>.</w:t>
+            </w:r>
+            <w:r>
+              <w:rPr>
+                <w:rFonts w:cstheme="minorHAnsi"/>
+                <w:color w:val="404040"/>
+                <w:shd w:val="clear" w:color="auto" w:fill="FFFFFF"/>
+                <w:lang w:val="en-GB"/>
+              </w:rPr>
+              <w:t>94</w:t>
+            </w:r>
+            <w:r>
+              <w:rPr>
+                <w:rFonts w:cstheme="minorHAnsi"/>
+                <w:color w:val="404040"/>
+                <w:shd w:val="clear" w:color="auto" w:fill="FFFFFF"/>
+                <w:lang w:val="en-GB"/>
+              </w:rPr>
+              <w:t xml:space="preserve"> </w:t>
             </w:r>
           </w:p>
         </w:tc>
@@ -2791,7 +3083,25 @@
                 <w:shd w:val="clear" w:color="auto" w:fill="FFFFFF"/>
                 <w:lang w:val="en-GB"/>
               </w:rPr>
-              <w:t xml:space="preserve"> 0.794903 </w:t>
+              <w:t>0.</w:t>
+            </w:r>
+            <w:r>
+              <w:rPr>
+                <w:rFonts w:cstheme="minorHAnsi"/>
+                <w:color w:val="404040"/>
+                <w:shd w:val="clear" w:color="auto" w:fill="FFFFFF"/>
+                <w:lang w:val="en-GB"/>
+              </w:rPr>
+              <w:t>846314</w:t>
+            </w:r>
+            <w:r>
+              <w:rPr>
+                <w:rFonts w:cstheme="minorHAnsi"/>
+                <w:color w:val="404040"/>
+                <w:shd w:val="clear" w:color="auto" w:fill="FFFFFF"/>
+                <w:lang w:val="en-GB"/>
+              </w:rPr>
+              <w:t xml:space="preserve"> </w:t>
             </w:r>
           </w:p>
         </w:tc>
@@ -2815,7 +3125,25 @@
                 <w:shd w:val="clear" w:color="auto" w:fill="FFFFFF"/>
                 <w:lang w:val="en-GB"/>
               </w:rPr>
-              <w:t xml:space="preserve">0.204079 </w:t>
+              <w:t>0.</w:t>
+            </w:r>
+            <w:r>
+              <w:rPr>
+                <w:rFonts w:cstheme="minorHAnsi"/>
+                <w:color w:val="404040"/>
+                <w:shd w:val="clear" w:color="auto" w:fill="FFFFFF"/>
+                <w:lang w:val="en-GB"/>
+              </w:rPr>
+              <w:t>152696</w:t>
+            </w:r>
+            <w:r>
+              <w:rPr>
+                <w:rFonts w:cstheme="minorHAnsi"/>
+                <w:color w:val="404040"/>
+                <w:shd w:val="clear" w:color="auto" w:fill="FFFFFF"/>
+                <w:lang w:val="en-GB"/>
+              </w:rPr>
+              <w:t xml:space="preserve"> </w:t>
             </w:r>
           </w:p>
         </w:tc>
@@ -2865,7 +3193,34 @@
                 <w:shd w:val="clear" w:color="auto" w:fill="FFFFFF"/>
                 <w:lang w:val="en-GB"/>
               </w:rPr>
-              <w:t xml:space="preserve">0.794903 </w:t>
+              <w:t>0.</w:t>
+            </w:r>
+            <w:r>
+              <w:rPr>
+                <w:rFonts w:cstheme="minorHAnsi"/>
+                <w:color w:val="404040"/>
+                <w:shd w:val="clear" w:color="auto" w:fill="FFFFFF"/>
+                <w:lang w:val="en-GB"/>
+              </w:rPr>
+              <w:t>846314</w:t>
+            </w:r>
+            <w:r>
+              <w:rPr>
+                <w:rFonts w:cstheme="minorHAnsi"/>
+                <w:color w:val="404040"/>
+                <w:shd w:val="clear" w:color="auto" w:fill="FFFFFF"/>
+                <w:lang w:val="en-GB"/>
+              </w:rPr>
+              <w:t xml:space="preserve"> </w:t>
+            </w:r>
+            <w:r>
+              <w:rPr>
+                <w:rFonts w:cstheme="minorHAnsi"/>
+                <w:color w:val="404040"/>
+                <w:shd w:val="clear" w:color="auto" w:fill="FFFFFF"/>
+                <w:lang w:val="en-GB"/>
+              </w:rPr>
+              <w:t xml:space="preserve"> </w:t>
             </w:r>
           </w:p>
         </w:tc>
@@ -2889,7 +3244,25 @@
                 <w:shd w:val="clear" w:color="auto" w:fill="FFFFFF"/>
                 <w:lang w:val="en-GB"/>
               </w:rPr>
-              <w:t xml:space="preserve">0.998982 </w:t>
+              <w:t>0.99</w:t>
+            </w:r>
+            <w:r>
+              <w:rPr>
+                <w:rFonts w:cstheme="minorHAnsi"/>
+                <w:color w:val="404040"/>
+                <w:shd w:val="clear" w:color="auto" w:fill="FFFFFF"/>
+                <w:lang w:val="en-GB"/>
+              </w:rPr>
+              <w:t>901</w:t>
+            </w:r>
+            <w:r>
+              <w:rPr>
+                <w:rFonts w:cstheme="minorHAnsi"/>
+                <w:color w:val="404040"/>
+                <w:shd w:val="clear" w:color="auto" w:fill="FFFFFF"/>
+                <w:lang w:val="en-GB"/>
+              </w:rPr>
+              <w:t xml:space="preserve"> </w:t>
             </w:r>
           </w:p>
         </w:tc>
@@ -2939,7 +3312,25 @@
                 <w:shd w:val="clear" w:color="auto" w:fill="FFFFFF"/>
                 <w:lang w:val="en-GB"/>
               </w:rPr>
-              <w:t xml:space="preserve">0.795713 </w:t>
+              <w:t>0.</w:t>
+            </w:r>
+            <w:r>
+              <w:rPr>
+                <w:rFonts w:cstheme="minorHAnsi"/>
+                <w:color w:val="404040"/>
+                <w:shd w:val="clear" w:color="auto" w:fill="FFFFFF"/>
+                <w:lang w:val="en-GB"/>
+              </w:rPr>
+              <w:t>847152</w:t>
+            </w:r>
+            <w:r>
+              <w:rPr>
+                <w:rFonts w:cstheme="minorHAnsi"/>
+                <w:color w:val="404040"/>
+                <w:shd w:val="clear" w:color="auto" w:fill="FFFFFF"/>
+                <w:lang w:val="en-GB"/>
+              </w:rPr>
+              <w:t xml:space="preserve"> </w:t>
             </w:r>
           </w:p>
         </w:tc>
@@ -2963,7 +3354,25 @@
                 <w:shd w:val="clear" w:color="auto" w:fill="FFFFFF"/>
                 <w:lang w:val="en-GB"/>
               </w:rPr>
-              <w:t xml:space="preserve">0.204287 </w:t>
+              <w:t>0.</w:t>
+            </w:r>
+            <w:r>
+              <w:rPr>
+                <w:rFonts w:cstheme="minorHAnsi"/>
+                <w:color w:val="404040"/>
+                <w:shd w:val="clear" w:color="auto" w:fill="FFFFFF"/>
+                <w:lang w:val="en-GB"/>
+              </w:rPr>
+              <w:t>152848</w:t>
+            </w:r>
+            <w:r>
+              <w:rPr>
+                <w:rFonts w:cstheme="minorHAnsi"/>
+                <w:color w:val="404040"/>
+                <w:shd w:val="clear" w:color="auto" w:fill="FFFFFF"/>
+                <w:lang w:val="en-GB"/>
+              </w:rPr>
+              <w:t xml:space="preserve"> </w:t>
             </w:r>
           </w:p>
         </w:tc>
@@ -3019,7 +3428,25 @@
                 <w:shd w:val="clear" w:color="auto" w:fill="FFFFFF"/>
                 <w:lang w:val="en-GB"/>
               </w:rPr>
-              <w:t xml:space="preserve">0.795713 </w:t>
+              <w:t>0.</w:t>
+            </w:r>
+            <w:r>
+              <w:rPr>
+                <w:rFonts w:cstheme="minorHAnsi"/>
+                <w:color w:val="404040"/>
+                <w:shd w:val="clear" w:color="auto" w:fill="FFFFFF"/>
+                <w:lang w:val="en-GB"/>
+              </w:rPr>
+              <w:t>847152</w:t>
+            </w:r>
+            <w:r>
+              <w:rPr>
+                <w:rFonts w:cstheme="minorHAnsi"/>
+                <w:color w:val="404040"/>
+                <w:shd w:val="clear" w:color="auto" w:fill="FFFFFF"/>
+                <w:lang w:val="en-GB"/>
+              </w:rPr>
+              <w:t xml:space="preserve"> </w:t>
             </w:r>
           </w:p>
         </w:tc>
@@ -3067,6 +3494,71 @@
     <w:p>
       <w:pPr>
         <w:rPr>
+          <w:shd w:val="clear" w:color="auto" w:fill="FFFFFF"/>
+          <w:lang w:val="en-GB"/>
+        </w:rPr>
+      </w:pPr>
+    </w:p>
+    <w:p>
+      <w:pPr>
+        <w:rPr>
+          <w:shd w:val="clear" w:color="auto" w:fill="FFFFFF"/>
+          <w:lang w:val="en-GB"/>
+        </w:rPr>
+      </w:pPr>
+    </w:p>
+    <w:p>
+      <w:pPr>
+        <w:rPr>
+          <w:shd w:val="clear" w:color="auto" w:fill="FFFFFF"/>
+          <w:lang w:val="en-GB"/>
+        </w:rPr>
+      </w:pPr>
+    </w:p>
+    <w:p>
+      <w:pPr>
+        <w:rPr>
+          <w:shd w:val="clear" w:color="auto" w:fill="FFFFFF"/>
+          <w:lang w:val="en-GB"/>
+        </w:rPr>
+      </w:pPr>
+    </w:p>
+    <w:p>
+      <w:pPr>
+        <w:rPr>
+          <w:shd w:val="clear" w:color="auto" w:fill="FFFFFF"/>
+          <w:lang w:val="en-GB"/>
+        </w:rPr>
+      </w:pPr>
+    </w:p>
+    <w:p>
+      <w:pPr>
+        <w:rPr>
+          <w:shd w:val="clear" w:color="auto" w:fill="FFFFFF"/>
+          <w:lang w:val="en-GB"/>
+        </w:rPr>
+      </w:pPr>
+    </w:p>
+    <w:p>
+      <w:pPr>
+        <w:pStyle w:val="berschrift1"/>
+        <w:rPr>
+          <w:shd w:val="clear" w:color="auto" w:fill="FFFFFF"/>
+          <w:lang w:val="en-GB"/>
+        </w:rPr>
+      </w:pPr>
+      <w:r>
+        <w:rPr>
+          <w:shd w:val="clear" w:color="auto" w:fill="FFFFFF"/>
+          <w:lang w:val="en-GB"/>
+        </w:rPr>
+        <w:lastRenderedPageBreak/>
+        <w:t xml:space="preserve">Fast GC Measurement via FF TG GC </w:t>
+      </w:r>
+    </w:p>
+    <w:p>
+      <w:pPr>
+        <w:rPr>
           <w:rFonts w:ascii="Lucida Sans Typewriter" w:hAnsi="Lucida Sans Typewriter"/>
           <w:color w:val="404040"/>
           <w:sz w:val="19"/>
@@ -3078,6 +3570,64 @@
     </w:p>
     <w:p>
       <w:pPr>
+        <w:keepNext/>
+      </w:pPr>
+      <w:r>
+        <w:rPr>
+          <w:rFonts w:ascii="Lucida Sans Typewriter" w:hAnsi="Lucida Sans Typewriter"/>
+          <w:noProof/>
+          <w:color w:val="404040"/>
+          <w:sz w:val="19"/>
+          <w:szCs w:val="19"/>
+          <w:shd w:val="clear" w:color="auto" w:fill="FFFFFF"/>
+          <w:lang w:val="en-GB"/>
+        </w:rPr>
+        <w:drawing>
+          <wp:inline distT="0" distB="0" distL="0" distR="0" wp14:anchorId="1623C80D" wp14:editId="2C77F38C">
+            <wp:extent cx="5760720" cy="6890385"/>
+            <wp:effectExtent l="0" t="0" r="0" b="0"/>
+            <wp:docPr id="1" name="Grafik 1"/>
+            <wp:cNvGraphicFramePr>
+              <a:graphicFrameLocks xmlns:a="http://schemas.openxmlformats.org/drawingml/2006/main" noChangeAspect="1"/>
+            </wp:cNvGraphicFramePr>
+            <a:graphic xmlns:a="http://schemas.openxmlformats.org/drawingml/2006/main">
+              <a:graphicData uri="http://schemas.openxmlformats.org/drawingml/2006/picture">
+                <pic:pic xmlns:pic="http://schemas.openxmlformats.org/drawingml/2006/picture">
+                  <pic:nvPicPr>
+                    <pic:cNvPr id="1" name="Bild1.png"/>
+                    <pic:cNvPicPr/>
+                  </pic:nvPicPr>
+                  <pic:blipFill>
+                    <a:blip r:embed="rId10" cstate="print">
+                      <a:extLst>
+                        <a:ext uri="{28A0092B-C50C-407E-A947-70E740481C1C}">
+                          <a14:useLocalDpi xmlns:a14="http://schemas.microsoft.com/office/drawing/2010/main" val="0"/>
+                        </a:ext>
+                      </a:extLst>
+                    </a:blip>
+                    <a:stretch>
+                      <a:fillRect/>
+                    </a:stretch>
+                  </pic:blipFill>
+                  <pic:spPr>
+                    <a:xfrm>
+                      <a:off x="0" y="0"/>
+                      <a:ext cx="5760720" cy="6890385"/>
+                    </a:xfrm>
+                    <a:prstGeom prst="rect">
+                      <a:avLst/>
+                    </a:prstGeom>
+                  </pic:spPr>
+                </pic:pic>
+              </a:graphicData>
+            </a:graphic>
+          </wp:inline>
+        </w:drawing>
+      </w:r>
+    </w:p>
+    <w:p>
+      <w:pPr>
+        <w:pStyle w:val="Beschriftung"/>
         <w:rPr>
           <w:rFonts w:ascii="Lucida Sans Typewriter" w:hAnsi="Lucida Sans Typewriter"/>
           <w:color w:val="404040"/>
@@ -3087,6 +3637,115 @@
           <w:lang w:val="en-GB"/>
         </w:rPr>
       </w:pPr>
+      <w:r>
+        <w:rPr>
+          <w:lang w:val="en-GB"/>
+        </w:rPr>
+        <w:t>Figure S</w:t>
+      </w:r>
+      <w:r>
+        <w:fldChar w:fldCharType="begin"/>
+      </w:r>
+      <w:r>
+        <w:rPr>
+          <w:lang w:val="en-GB"/>
+        </w:rPr>
+        <w:instrText xml:space="preserve"> SEQ Figure \* ARABIC </w:instrText>
+      </w:r>
+      <w:r>
+        <w:fldChar w:fldCharType="separate"/>
+      </w:r>
+      <w:r>
+        <w:rPr>
+          <w:noProof/>
+          <w:lang w:val="en-GB"/>
+        </w:rPr>
+        <w:t>2</w:t>
+      </w:r>
+      <w:r>
+        <w:fldChar w:fldCharType="end"/>
+      </w:r>
+      <w:r>
+        <w:rPr>
+          <w:lang w:val="en-GB"/>
+        </w:rPr>
+        <w:t xml:space="preserve">: </w:t>
+      </w:r>
+      <w:r>
+        <w:rPr>
+          <w:lang w:val="en-GB"/>
+        </w:rPr>
+        <w:t>Comparison between simulated</w:t>
+      </w:r>
+      <w:r>
+        <w:rPr>
+          <w:lang w:val="en-GB"/>
+        </w:rPr>
+        <w:t xml:space="preserve"> (red)</w:t>
+      </w:r>
+      <w:r>
+        <w:rPr>
+          <w:lang w:val="en-GB"/>
+        </w:rPr>
+        <w:t xml:space="preserve"> and measured</w:t>
+      </w:r>
+      <w:r>
+        <w:rPr>
+          <w:lang w:val="en-GB"/>
+        </w:rPr>
+        <w:t xml:space="preserve"> (blue)</w:t>
+      </w:r>
+      <w:r>
+        <w:rPr>
+          <w:lang w:val="en-GB"/>
+        </w:rPr>
+        <w:t xml:space="preserve"> chromatogram of Flow Field Thermal Gradient </w:t>
+      </w:r>
+      <w:r>
+        <w:rPr>
+          <w:lang w:val="en-GB"/>
+        </w:rPr>
+        <w:t>(FF TG GC</w:t>
+      </w:r>
+      <w:bookmarkStart w:id="2" w:name="_GoBack"/>
+      <w:bookmarkEnd w:id="2"/>
+      <w:r>
+        <w:rPr>
+          <w:lang w:val="en-GB"/>
+        </w:rPr>
+        <w:t xml:space="preserve">) </w:t>
+      </w:r>
+      <w:r>
+        <w:rPr>
+          <w:lang w:val="en-GB"/>
+        </w:rPr>
+        <w:t xml:space="preserve">separation of 16 EPA PAH on ZB-PAH-CT column (4 m, </w:t>
+      </w:r>
+      <w:r>
+        <w:rPr>
+          <w:rFonts w:cstheme="minorHAnsi"/>
+          <w:lang w:val="en-GB"/>
+        </w:rPr>
+        <w:t>β</w:t>
+      </w:r>
+      <w:r>
+        <w:rPr>
+          <w:lang w:val="en-GB"/>
+        </w:rPr>
+        <w:t>=</w:t>
+      </w:r>
+      <w:r>
+        <w:rPr>
+          <w:lang w:val="en-GB"/>
+        </w:rPr>
+        <w:t>0.001</w:t>
+      </w:r>
+      <w:r>
+        <w:rPr>
+          <w:lang w:val="en-GB"/>
+        </w:rPr>
+        <w:t xml:space="preserve">). </w:t>
+      </w:r>
     </w:p>
     <w:p>
       <w:pPr>
@@ -3136,37 +3795,13 @@
         </w:rPr>
       </w:pPr>
     </w:p>
-    <w:p>
-      <w:pPr>
-        <w:rPr>
-          <w:rFonts w:ascii="Lucida Sans Typewriter" w:hAnsi="Lucida Sans Typewriter"/>
-          <w:color w:val="404040"/>
-          <w:sz w:val="19"/>
-          <w:szCs w:val="19"/>
-          <w:shd w:val="clear" w:color="auto" w:fill="FFFFFF"/>
-          <w:lang w:val="en-GB"/>
-        </w:rPr>
-      </w:pPr>
-    </w:p>
-    <w:p>
-      <w:pPr>
-        <w:rPr>
-          <w:rFonts w:ascii="Lucida Sans Typewriter" w:hAnsi="Lucida Sans Typewriter"/>
-          <w:color w:val="404040"/>
-          <w:sz w:val="19"/>
-          <w:szCs w:val="19"/>
-          <w:shd w:val="clear" w:color="auto" w:fill="FFFFFF"/>
-          <w:lang w:val="en-GB"/>
-        </w:rPr>
-      </w:pPr>
-    </w:p>
     <w:sectPr>
-      <w:headerReference w:type="even" r:id="rId9"/>
-      <w:headerReference w:type="default" r:id="rId10"/>
-      <w:footerReference w:type="even" r:id="rId11"/>
-      <w:footerReference w:type="default" r:id="rId12"/>
-      <w:headerReference w:type="first" r:id="rId13"/>
-      <w:footerReference w:type="first" r:id="rId14"/>
+      <w:headerReference w:type="even" r:id="rId11"/>
+      <w:headerReference w:type="default" r:id="rId12"/>
+      <w:footerReference w:type="even" r:id="rId13"/>
+      <w:footerReference w:type="default" r:id="rId14"/>
+      <w:headerReference w:type="first" r:id="rId15"/>
+      <w:footerReference w:type="first" r:id="rId16"/>
       <w:pgSz w:w="11906" w:h="16838"/>
       <w:pgMar w:top="1417" w:right="1417" w:bottom="1134" w:left="1417" w:header="708" w:footer="708" w:gutter="0"/>
       <w:cols w:space="708"/>
@@ -3308,26 +3943,12 @@
   <w:p>
     <w:pPr>
       <w:pStyle w:val="Kopfzeile"/>
-      <w:pBdr>
-        <w:bottom w:val="single" w:sz="4" w:space="1" w:color="auto"/>
-      </w:pBdr>
     </w:pPr>
-    <w:r>
-      <w:t>Brehmer et al 2023</w:t>
-    </w:r>
     <w:r>
       <w:tab/>
     </w:r>
     <w:r>
       <w:tab/>
-    </w:r>
-    <w:proofErr w:type="spellStart"/>
-    <w:r>
-      <w:t>Supplemental</w:t>
-    </w:r>
-    <w:proofErr w:type="spellEnd"/>
-    <w:r>
-      <w:t xml:space="preserve"> Materials</w:t>
     </w:r>
   </w:p>
 </w:hdr>
@@ -4333,6 +4954,29 @@
       <w:szCs w:val="18"/>
     </w:rPr>
   </w:style>
+  <w:style w:type="character" w:styleId="Hyperlink">
+    <w:name w:val="Hyperlink"/>
+    <w:basedOn w:val="Absatz-Standardschriftart"/>
+    <w:uiPriority w:val="99"/>
+    <w:unhideWhenUsed/>
+    <w:rsid w:val="00C86203"/>
+    <w:rPr>
+      <w:color w:val="0563C1" w:themeColor="hyperlink"/>
+      <w:u w:val="single"/>
+    </w:rPr>
+  </w:style>
+  <w:style w:type="character" w:styleId="NichtaufgelsteErwhnung">
+    <w:name w:val="Unresolved Mention"/>
+    <w:basedOn w:val="Absatz-Standardschriftart"/>
+    <w:uiPriority w:val="99"/>
+    <w:semiHidden/>
+    <w:unhideWhenUsed/>
+    <w:rsid w:val="00C86203"/>
+    <w:rPr>
+      <w:color w:val="605E5C"/>
+      <w:shd w:val="clear" w:color="auto" w:fill="E1DFDD"/>
+    </w:rPr>
+  </w:style>
 </w:styles>
 </file>
 

</xml_diff>